<commit_message>
Tareas de la fase 6
</commit_message>
<xml_diff>
--- a/development team documents/2 Planificación del Desarrollo.docx
+++ b/development team documents/2 Planificación del Desarrollo.docx
@@ -1,6 +1,6 @@
 
 <file path=word/document.xml><?xml version="1.0" encoding="utf-8"?>
-<w:document xmlns:wpc="http://schemas.microsoft.com/office/word/2010/wordprocessingCanvas" xmlns:cx="http://schemas.microsoft.com/office/drawing/2014/chartex" xmlns:cx1="http://schemas.microsoft.com/office/drawing/2015/9/8/chartex" xmlns:cx2="http://schemas.microsoft.com/office/drawing/2015/10/21/chartex" xmlns:cx3="http://schemas.microsoft.com/office/drawing/2016/5/9/chartex" xmlns:cx4="http://schemas.microsoft.com/office/drawing/2016/5/10/chartex" xmlns:cx5="http://schemas.microsoft.com/office/drawing/2016/5/11/chartex" xmlns:cx6="http://schemas.microsoft.com/office/drawing/2016/5/12/chartex" xmlns:cx7="http://schemas.microsoft.com/office/drawing/2016/5/13/chartex" xmlns:cx8="http://schemas.microsoft.com/office/drawing/2016/5/14/chartex" xmlns:mc="http://schemas.openxmlformats.org/markup-compatibility/2006" xmlns:aink="http://schemas.microsoft.com/office/drawing/2016/ink" xmlns:am3d="http://schemas.microsoft.com/office/drawing/2017/model3d" xmlns:o="urn:schemas-microsoft-com:office:office" xmlns:r="http://schemas.openxmlformats.org/officeDocument/2006/relationships" xmlns:m="http://schemas.openxmlformats.org/officeDocument/2006/math" xmlns:v="urn:schemas-microsoft-com:vml" xmlns:wp14="http://schemas.microsoft.com/office/word/2010/wordprocessingDrawing" xmlns:wp="http://schemas.openxmlformats.org/drawingml/2006/wordprocessingDrawing" xmlns:w10="urn:schemas-microsoft-com:office:word" xmlns:w="http://schemas.openxmlformats.org/wordprocessingml/2006/main" xmlns:w14="http://schemas.microsoft.com/office/word/2010/wordml" xmlns:w15="http://schemas.microsoft.com/office/word/2012/wordml" xmlns:w16cex="http://schemas.microsoft.com/office/word/2018/wordml/cex" xmlns:w16cid="http://schemas.microsoft.com/office/word/2016/wordml/cid" xmlns:w16="http://schemas.microsoft.com/office/word/2018/wordml" xmlns:w16sdtdh="http://schemas.microsoft.com/office/word/2020/wordml/sdtdatahash" xmlns:w16se="http://schemas.microsoft.com/office/word/2015/wordml/symex" xmlns:wpg="http://schemas.microsoft.com/office/word/2010/wordprocessingGroup" xmlns:wpi="http://schemas.microsoft.com/office/word/2010/wordprocessingInk" xmlns:wne="http://schemas.microsoft.com/office/word/2006/wordml" xmlns:wps="http://schemas.microsoft.com/office/word/2010/wordprocessingShape" mc:Ignorable="w14 w15 w16se w16cid w16 w16cex w16sdtdh wp14">
+<w:document xmlns:wpc="http://schemas.microsoft.com/office/word/2010/wordprocessingCanvas" xmlns:cx="http://schemas.microsoft.com/office/drawing/2014/chartex" xmlns:cx1="http://schemas.microsoft.com/office/drawing/2015/9/8/chartex" xmlns:cx2="http://schemas.microsoft.com/office/drawing/2015/10/21/chartex" xmlns:cx3="http://schemas.microsoft.com/office/drawing/2016/5/9/chartex" xmlns:cx4="http://schemas.microsoft.com/office/drawing/2016/5/10/chartex" xmlns:cx5="http://schemas.microsoft.com/office/drawing/2016/5/11/chartex" xmlns:cx6="http://schemas.microsoft.com/office/drawing/2016/5/12/chartex" xmlns:cx7="http://schemas.microsoft.com/office/drawing/2016/5/13/chartex" xmlns:cx8="http://schemas.microsoft.com/office/drawing/2016/5/14/chartex" xmlns:mc="http://schemas.openxmlformats.org/markup-compatibility/2006" xmlns:aink="http://schemas.microsoft.com/office/drawing/2016/ink" xmlns:am3d="http://schemas.microsoft.com/office/drawing/2017/model3d" xmlns:o="urn:schemas-microsoft-com:office:office" xmlns:oel="http://schemas.microsoft.com/office/2019/extlst" xmlns:r="http://schemas.openxmlformats.org/officeDocument/2006/relationships" xmlns:m="http://schemas.openxmlformats.org/officeDocument/2006/math" xmlns:v="urn:schemas-microsoft-com:vml" xmlns:wp14="http://schemas.microsoft.com/office/word/2010/wordprocessingDrawing" xmlns:wp="http://schemas.openxmlformats.org/drawingml/2006/wordprocessingDrawing" xmlns:w10="urn:schemas-microsoft-com:office:word" xmlns:w="http://schemas.openxmlformats.org/wordprocessingml/2006/main" xmlns:w14="http://schemas.microsoft.com/office/word/2010/wordml" xmlns:w15="http://schemas.microsoft.com/office/word/2012/wordml" xmlns:w16cex="http://schemas.microsoft.com/office/word/2018/wordml/cex" xmlns:w16cid="http://schemas.microsoft.com/office/word/2016/wordml/cid" xmlns:w16="http://schemas.microsoft.com/office/word/2018/wordml" xmlns:w16sdtdh="http://schemas.microsoft.com/office/word/2020/wordml/sdtdatahash" xmlns:w16se="http://schemas.microsoft.com/office/word/2015/wordml/symex" xmlns:wpg="http://schemas.microsoft.com/office/word/2010/wordprocessingGroup" xmlns:wpi="http://schemas.microsoft.com/office/word/2010/wordprocessingInk" xmlns:wne="http://schemas.microsoft.com/office/word/2006/wordml" xmlns:wps="http://schemas.microsoft.com/office/word/2010/wordprocessingShape" mc:Ignorable="w14 w15 w16se w16cid w16 w16cex w16sdtdh wp14">
   <w:body>
     <w:p>
       <w:pPr>
@@ -2415,14 +2415,242 @@
           <w:b/>
           <w:bCs/>
         </w:rPr>
+        <w:t xml:space="preserve">Fátima, </w:t>
+      </w:r>
+      <w:r>
+        <w:rPr>
+          <w:b/>
+          <w:bCs/>
+        </w:rPr>
+        <w:t>Carlos</w:t>
+      </w:r>
+      <w:r>
+        <w:rPr>
+          <w:b/>
+          <w:bCs/>
+        </w:rPr>
+        <w:t>, Nico, Mario, Daniel, Rubén</w:t>
+      </w:r>
+    </w:p>
+    <w:p>
+      <w:r>
+        <w:t>Básicamente no hay tareas nuevas para esta semana, solo es terminar las tareas atrasadas y seguir mejorando las que entre comillas ya están terminadas.</w:t>
+      </w:r>
+    </w:p>
+    <w:p>
+      <w:r>
+        <w:t>Todo el mundo sabe ya que es lo que tiene que hacer con las diversas reuniones, comentarios y comunicaciones. Pero para refrescar un poco la mente:</w:t>
+      </w:r>
+    </w:p>
+    <w:p/>
+    <w:p>
+      <w:pPr>
+        <w:rPr>
+          <w:b/>
+          <w:bCs/>
+        </w:rPr>
+      </w:pPr>
+      <w:r>
+        <w:rPr>
+          <w:b/>
+          <w:bCs/>
+        </w:rPr>
+        <w:t>- Fátima y Carlos:</w:t>
+      </w:r>
+    </w:p>
+    <w:p>
+      <w:r>
+        <w:t xml:space="preserve">Reunir todos los </w:t>
+      </w:r>
+      <w:proofErr w:type="spellStart"/>
+      <w:r>
+        <w:t>Sprites</w:t>
+      </w:r>
+      <w:proofErr w:type="spellEnd"/>
+      <w:r>
+        <w:t xml:space="preserve"> que vamos a necesitar en todo el videojuego en la carpeta del repositorio adecuada. Ir implementando el mapa definitivo, con todos los detalles y opciones.</w:t>
+      </w:r>
+      <w:r>
+        <w:br/>
+        <w:t xml:space="preserve">Os lo dividís como queráis. Por decir algo, que </w:t>
+      </w:r>
+      <w:r>
         <w:t>Fátima</w:t>
       </w:r>
       <w:r>
-        <w:rPr>
-          <w:b/>
-          <w:bCs/>
-        </w:rPr>
-        <w:t>,</w:t>
+        <w:t>, haga la primera parte y ayude en la segunda cuando acabe, y Carlos, que haga la segunda parte.</w:t>
+      </w:r>
+    </w:p>
+    <w:p>
+      <w:pPr>
+        <w:rPr>
+          <w:b/>
+          <w:bCs/>
+        </w:rPr>
+      </w:pPr>
+      <w:r>
+        <w:rPr>
+          <w:b/>
+          <w:bCs/>
+        </w:rPr>
+        <w:t>- Nico:</w:t>
+      </w:r>
+    </w:p>
+    <w:p>
+      <w:r>
+        <w:t>Seguir investigando sobre la implementación del mapa. Mirar bien todas las opciones y funciones y toquetear.</w:t>
+      </w:r>
+      <w:r>
+        <w:br/>
+        <w:t>IDEM con el sistema de menús. Con esto último, si que se puede sacar cosillas, porque todavía quedan muchas cosas por hacer.</w:t>
+      </w:r>
+      <w:r>
+        <w:br/>
+        <w:t>Mirar el tema de los motores de físicas del juego y seguir toqueteando y mejorándolo, que también he visto que queda trabajo.</w:t>
+      </w:r>
+    </w:p>
+    <w:p>
+      <w:pPr>
+        <w:rPr>
+          <w:b/>
+          <w:bCs/>
+        </w:rPr>
+      </w:pPr>
+      <w:r>
+        <w:rPr>
+          <w:b/>
+          <w:bCs/>
+        </w:rPr>
+        <w:t>- Mario:</w:t>
+      </w:r>
+    </w:p>
+    <w:p>
+      <w:r>
+        <w:t>Seguir con el tema de los objetos e inventarios. Tanto mejorando lo que ya hay hecho, como avanzando nuevas cosas.</w:t>
+      </w:r>
+      <w:r>
+        <w:br/>
+        <w:t>Con los objetos, pues crea objetos como otras pociones que se te ocurran. Como por ejemplo de velocidad de ataque y de daño de ataque. Pero sobre todo céntrate en objetos únicos, como por ejemplo llaves o cosas por el estilo.</w:t>
+      </w:r>
+      <w:r>
+        <w:br/>
+        <w:t>Y nada, habla con Nico, para ver como podéis abrir una ventana de inventario. Ósea, que pulses una tecla y se abra una ventana independiente a la del juego y salgan todas las cosas que llevas. Y a la que la cierras, que vuelva de nuevo al juego, obviamente en donde lo dejaste.</w:t>
+      </w:r>
+      <w:r>
+        <w:br/>
+        <w:t xml:space="preserve">En esta ventana, podemos poner incluso los niveles del personaje, cantidad de daño, velocidad y demás y los potenciadores y el tiempo que les queda. </w:t>
+      </w:r>
+    </w:p>
+    <w:p>
+      <w:pPr>
+        <w:rPr>
+          <w:b/>
+          <w:bCs/>
+        </w:rPr>
+      </w:pPr>
+      <w:r>
+        <w:rPr>
+          <w:b/>
+          <w:bCs/>
+        </w:rPr>
+        <w:t>- Daniel:</w:t>
+      </w:r>
+    </w:p>
+    <w:p>
+      <w:r>
+        <w:t>Terminar todo lo de la mascota, que todavía no tenemos nada</w:t>
+      </w:r>
+    </w:p>
+    <w:p>
+      <w:pPr>
+        <w:rPr>
+          <w:b/>
+          <w:bCs/>
+        </w:rPr>
+      </w:pPr>
+      <w:r>
+        <w:rPr>
+          <w:b/>
+          <w:bCs/>
+        </w:rPr>
+        <w:t>- Rubén:</w:t>
+      </w:r>
+    </w:p>
+    <w:p>
+      <w:r>
+        <w:t xml:space="preserve">Terminar lo del movimiento. Y ya que estas, añade la animación de movimiento del personaje, que en teoría debería de estar subido al repositorio. Pero habla con Fátima y Carlos para organizaros con los </w:t>
+      </w:r>
+      <w:proofErr w:type="spellStart"/>
+      <w:r>
+        <w:t>Sprites</w:t>
+      </w:r>
+      <w:proofErr w:type="spellEnd"/>
+      <w:r>
+        <w:t>.</w:t>
+      </w:r>
+    </w:p>
+    <w:p>
+      <w:r>
+        <w:br w:type="page"/>
+      </w:r>
+    </w:p>
+    <w:p>
+      <w:pPr>
+        <w:jc w:val="center"/>
+        <w:rPr>
+          <w:b/>
+          <w:bCs/>
+          <w:sz w:val="36"/>
+          <w:szCs w:val="36"/>
+        </w:rPr>
+      </w:pPr>
+      <w:r>
+        <w:rPr>
+          <w:b/>
+          <w:bCs/>
+          <w:sz w:val="36"/>
+          <w:szCs w:val="36"/>
+        </w:rPr>
+        <w:lastRenderedPageBreak/>
+        <w:t>F</w:t>
+      </w:r>
+      <w:r>
+        <w:rPr>
+          <w:b/>
+          <w:bCs/>
+          <w:sz w:val="36"/>
+          <w:szCs w:val="36"/>
+        </w:rPr>
+        <w:t xml:space="preserve">ase </w:t>
+      </w:r>
+      <w:r>
+        <w:rPr>
+          <w:b/>
+          <w:bCs/>
+          <w:sz w:val="36"/>
+          <w:szCs w:val="36"/>
+        </w:rPr>
+        <w:t>6</w:t>
+      </w:r>
+    </w:p>
+    <w:p>
+      <w:pPr>
+        <w:jc w:val="center"/>
+        <w:rPr>
+          <w:b/>
+          <w:bCs/>
+          <w:sz w:val="28"/>
+          <w:szCs w:val="28"/>
+        </w:rPr>
+      </w:pPr>
+    </w:p>
+    <w:p>
+      <w:r>
+        <w:rPr>
+          <w:b/>
+          <w:bCs/>
+        </w:rPr>
+        <w:t>Diseñó de niveles 3</w:t>
       </w:r>
       <w:r>
         <w:rPr>
@@ -2436,183 +2664,370 @@
           <w:b/>
           <w:bCs/>
         </w:rPr>
+        <w:t xml:space="preserve">// </w:t>
+      </w:r>
+      <w:r>
+        <w:rPr>
+          <w:b/>
+          <w:bCs/>
+        </w:rPr>
+        <w:t>Fátima</w:t>
+      </w:r>
+      <w:r>
+        <w:rPr>
+          <w:b/>
+          <w:bCs/>
+        </w:rPr>
+        <w:t xml:space="preserve"> y</w:t>
+      </w:r>
+      <w:r>
+        <w:rPr>
+          <w:b/>
+          <w:bCs/>
+        </w:rPr>
+        <w:t xml:space="preserve"> </w:t>
+      </w:r>
+      <w:r>
+        <w:rPr>
+          <w:b/>
+          <w:bCs/>
+        </w:rPr>
         <w:t>Carlos</w:t>
       </w:r>
-      <w:r>
-        <w:rPr>
-          <w:b/>
-          <w:bCs/>
-        </w:rPr>
-        <w:t>, Nico, Mario, Daniel, Rubén</w:t>
-      </w:r>
-    </w:p>
-    <w:p>
-      <w:r>
-        <w:t>Básicamente no hay tareas nuevas para esta semana, solo es terminar las tareas atrasadas y seguir mejorando las que entre comillas ya están terminadas.</w:t>
-      </w:r>
-    </w:p>
-    <w:p>
-      <w:r>
-        <w:t>Todo el mundo sabe ya que es lo que tiene que hacer con las diversas reuniones, comentarios y comunicaciones. Pero para refrescar un poco la mente:</w:t>
+    </w:p>
+    <w:p>
+      <w:r>
+        <w:t>Continuar con la creación de los mapas según los bocetos, en el orden en el que se especificaron en la reunión pasada. Necesito tener ya el mapa avanzado, de cara a la presentación de la semana que viene. Así que tenéis que darle caña.</w:t>
+      </w:r>
+      <w:r>
+        <w:br/>
+      </w:r>
+      <w:r>
+        <w:t xml:space="preserve">A modo de recordatorio: </w:t>
+      </w:r>
+      <w:r>
+        <w:t>Id haciendo cada uno l</w:t>
+      </w:r>
+      <w:r>
+        <w:t>as partes de vuestros bocetos. Pero estad completamente comunicados y conectados. No puede haber diferencias entre los mapas, tienen que tener todos el mismo estilo y diseño. Hablad y organizaros todo antes de poneros al lio.</w:t>
+      </w:r>
+      <w:r>
+        <w:br/>
+        <w:t xml:space="preserve">A modo de recordatorio 2: Los </w:t>
+      </w:r>
+      <w:proofErr w:type="spellStart"/>
+      <w:r>
+        <w:t>respawns</w:t>
+      </w:r>
+      <w:proofErr w:type="spellEnd"/>
+      <w:r>
+        <w:t xml:space="preserve"> de los diferentes enemigos, protagonista y objetos interaccionales dejadlos para el final, añadidlos a posteriori. Aunque id teniendo en cuenta en donde vais a poner los objetos </w:t>
+      </w:r>
+      <w:r>
+        <w:t>interaccionales</w:t>
+      </w:r>
+      <w:r>
+        <w:t xml:space="preserve">, como los cofres, barriles, botones y </w:t>
+      </w:r>
+      <w:proofErr w:type="spellStart"/>
+      <w:r>
+        <w:t>etc</w:t>
+      </w:r>
+      <w:proofErr w:type="spellEnd"/>
+      <w:r>
+        <w:t>, porque eso si que afecta al mapa.</w:t>
+      </w:r>
+    </w:p>
+    <w:p>
+      <w:r>
+        <w:t xml:space="preserve">Intuyo que los </w:t>
+      </w:r>
+      <w:proofErr w:type="spellStart"/>
+      <w:r>
+        <w:t>sprites</w:t>
+      </w:r>
+      <w:proofErr w:type="spellEnd"/>
+      <w:r>
+        <w:t xml:space="preserve"> que vais a necesitar para crear el mapa, yo los vais teniendo y están siendo organizados.</w:t>
+      </w:r>
+      <w:r>
+        <w:br/>
+        <w:t xml:space="preserve">Y los </w:t>
+      </w:r>
+      <w:proofErr w:type="spellStart"/>
+      <w:r>
+        <w:t>srpites</w:t>
+      </w:r>
+      <w:proofErr w:type="spellEnd"/>
+      <w:r>
+        <w:t xml:space="preserve"> de los enemigos, protagonista, balas y objetos i</w:t>
+      </w:r>
+      <w:r>
+        <w:t>nteraccionales</w:t>
+      </w:r>
+      <w:r>
+        <w:t>, seguid trabajando en ello. Pero con unos pequeños detalles que os voy a comentar en la reunión de esta semana, que han surgido en la codificación de las animaciones.</w:t>
       </w:r>
     </w:p>
     <w:p/>
     <w:p>
-      <w:pPr>
-        <w:rPr>
-          <w:b/>
-          <w:bCs/>
-        </w:rPr>
-      </w:pPr>
-      <w:r>
-        <w:rPr>
-          <w:b/>
-          <w:bCs/>
-        </w:rPr>
-        <w:t>- Fátima y Carlos:</w:t>
-      </w:r>
-    </w:p>
-    <w:p>
-      <w:r>
-        <w:t xml:space="preserve">Reunir todos los </w:t>
-      </w:r>
-      <w:proofErr w:type="spellStart"/>
-      <w:r>
-        <w:t>Sprites</w:t>
-      </w:r>
-      <w:proofErr w:type="spellEnd"/>
-      <w:r>
-        <w:t xml:space="preserve"> que vamos a necesitar en todo el videojuego en la carpeta del repositorio adecuada. Ir implementando el mapa definitivo, con todos los detalles y opciones.</w:t>
+      <w:r>
+        <w:rPr>
+          <w:b/>
+          <w:bCs/>
+        </w:rPr>
+        <w:t>Menús 2</w:t>
+      </w:r>
+      <w:r>
+        <w:rPr>
+          <w:b/>
+          <w:bCs/>
+        </w:rPr>
+        <w:t xml:space="preserve"> </w:t>
+      </w:r>
+      <w:r>
+        <w:rPr>
+          <w:b/>
+          <w:bCs/>
+        </w:rPr>
+        <w:t xml:space="preserve">// </w:t>
+      </w:r>
+      <w:r>
+        <w:rPr>
+          <w:b/>
+          <w:bCs/>
+        </w:rPr>
+        <w:t>Nico</w:t>
+      </w:r>
+    </w:p>
+    <w:p>
+      <w:r>
+        <w:t xml:space="preserve">Investígame como crear el mismo menú, pero usando botones interaccionales por ratón. </w:t>
       </w:r>
       <w:r>
         <w:br/>
-      </w:r>
-      <w:r>
-        <w:t xml:space="preserve">Os lo dividís como queráis. Por decir algo, que </w:t>
-      </w:r>
-      <w:r>
-        <w:t>Fátima</w:t>
-      </w:r>
-      <w:r>
-        <w:t>, haga la primera parte y ayude en la segunda cuando acabe, y Carlos, que haga la segunda parte.</w:t>
-      </w:r>
-    </w:p>
-    <w:p>
-      <w:pPr>
-        <w:rPr>
-          <w:b/>
-          <w:bCs/>
-        </w:rPr>
-      </w:pPr>
-      <w:r>
-        <w:rPr>
-          <w:b/>
-          <w:bCs/>
-        </w:rPr>
-        <w:t>- Nico:</w:t>
-      </w:r>
-    </w:p>
-    <w:p>
-      <w:r>
-        <w:t>Seguir investigando sobre la implementación del mapa. Mirar bien todas las opciones y funciones y toquetear.</w:t>
+        <w:t>No sé si vamos a cambiarlo para hacerlo por ratón, aunque en mi opinión quedaría mejor.</w:t>
       </w:r>
       <w:r>
         <w:br/>
-      </w:r>
-      <w:r>
-        <w:t>IDEM con el sistema de menús. Con esto último, si que se puede sacar cosillas, porque todavía quedan muchas cosas por hacer.</w:t>
+        <w:t>Pero básicamente es para ayudar a Mario para crear el menú de inventario. Porque ahí si que necesitamos usar el ratón o al menos es como me gustaría hacerlo.</w:t>
       </w:r>
       <w:r>
         <w:br/>
-      </w:r>
-      <w:r>
-        <w:t>Mirar el tema de los motores de físicas del juego y seguir toqueteando y mejorándolo, que también he visto que queda trabajo.</w:t>
-      </w:r>
-    </w:p>
-    <w:p>
-      <w:pPr>
-        <w:rPr>
-          <w:b/>
-          <w:bCs/>
-        </w:rPr>
-      </w:pPr>
-      <w:r>
-        <w:rPr>
-          <w:b/>
-          <w:bCs/>
-        </w:rPr>
-        <w:t>- Mario:</w:t>
-      </w:r>
-    </w:p>
-    <w:p>
-      <w:r>
-        <w:t>Seguir con el tema de los objetos e inventarios. Tanto mejorando lo que ya hay hecho, como avanzando nuevas cosas.</w:t>
+        <w:t xml:space="preserve">Léete </w:t>
+      </w:r>
+      <w:r>
+        <w:t xml:space="preserve">toda </w:t>
+      </w:r>
+      <w:r>
+        <w:t>la actividad de Mario para más información, pero debería contactar contigo.</w:t>
+      </w:r>
+    </w:p>
+    <w:p>
+      <w:r>
+        <w:t xml:space="preserve">Además de eso. Quiero que me sigas investigando como cambiar de mapa/zona/como quieras llamarlo, tanto de la forma que te dije yo, como la que propusiste tú. Y a ver que es lo que tienes. </w:t>
+      </w:r>
+      <w:r>
+        <w:t>Intentando traerme algo ya funcional, que se vea.</w:t>
       </w:r>
       <w:r>
         <w:br/>
-      </w:r>
-      <w:r>
-        <w:t>Con los objetos, pues crea objetos como otras pociones que se te ocurran. Como por ejemplo de velocidad de ataque y de daño de ataque. Pero sobre todo céntrate en objetos únicos, como por ejemplo llaves o cosas por el estilo.</w:t>
+        <w:t>Teniendo en mente, que quiero meter como un tutorial o al menos mensajes</w:t>
+      </w:r>
+      <w:r>
+        <w:t xml:space="preserve"> en ciertas zonas</w:t>
+      </w:r>
+      <w:r>
+        <w:t>, etc. Y esto te lo digo, básicamente, porque quizá mi forma, en este aspecto, sería más fácil para poder hacerlo.</w:t>
+      </w:r>
+    </w:p>
+    <w:p>
+      <w:r>
+        <w:t>Y ya,</w:t>
+      </w:r>
+      <w:r>
+        <w:t xml:space="preserve"> que estás, méteme algo de musica, en el menú de inicio, y luego en el juego, e investígame como cambiarla, para ponerla más tranquila en zonas que estemos solos y más movidita cuando estemos con enemigos.</w:t>
+      </w:r>
+    </w:p>
+    <w:p/>
+    <w:p>
+      <w:r>
+        <w:rPr>
+          <w:b/>
+          <w:bCs/>
+        </w:rPr>
+        <w:t>Objetos e Inventario</w:t>
+      </w:r>
+      <w:r>
+        <w:rPr>
+          <w:b/>
+          <w:bCs/>
+        </w:rPr>
+        <w:t xml:space="preserve"> </w:t>
+      </w:r>
+      <w:r>
+        <w:rPr>
+          <w:b/>
+          <w:bCs/>
+        </w:rPr>
+        <w:t>3</w:t>
+      </w:r>
+      <w:r>
+        <w:rPr>
+          <w:b/>
+          <w:bCs/>
+        </w:rPr>
+        <w:t xml:space="preserve"> </w:t>
+      </w:r>
+      <w:r>
+        <w:rPr>
+          <w:b/>
+          <w:bCs/>
+        </w:rPr>
+        <w:t xml:space="preserve">// </w:t>
+      </w:r>
+      <w:r>
+        <w:rPr>
+          <w:b/>
+          <w:bCs/>
+        </w:rPr>
+        <w:t>Mario</w:t>
+      </w:r>
+    </w:p>
+    <w:p>
+      <w:r>
+        <w:t>Implementarme dinero en el juego.</w:t>
+      </w:r>
+    </w:p>
+    <w:p>
+      <w:r>
+        <w:t>Seguir con el tema de la ventana de inventario. Pero ahora que no muestre solo las cosas del inventario. Sino que se pueda interaccionar con ella, mediante botones por ratón.</w:t>
+      </w:r>
+    </w:p>
+    <w:p>
+      <w:r>
+        <w:lastRenderedPageBreak/>
+        <w:t xml:space="preserve">Quiero que en la parte izquierda de la pantalla, se muestren la cantidad de balas de nuestros 4 tipos. En cuadraditos, con su imagen. Y debajo de </w:t>
+      </w:r>
+      <w:r>
+        <w:t>cada cuadradito</w:t>
+      </w:r>
+      <w:r>
+        <w:t>, en otros cuadraditos, como botones de compra, en el que te salga</w:t>
+      </w:r>
+      <w:r>
+        <w:t xml:space="preserve"> la cantidad de oro que cuesta comprar una cierta cantidad de balas de ese tipo. Y cuando pulsas, que se te baje la cantidad de oro, y se te sume la cantidad de balas que hayas comprado. </w:t>
       </w:r>
       <w:r>
         <w:br/>
-      </w:r>
-      <w:r>
-        <w:t>Y nada, habla con Nico, para ver como podéis abrir una ventana de inventario. Ósea, que pulses una tecla y se abra una ventana independiente a la del juego y salgan todas las cosas que llevas. Y a la que la cierras, que vuelva de nuevo al juego, obviamente en donde lo dejaste.</w:t>
+        <w:t>Para más información, el oro serán los trozos de plástico.</w:t>
+      </w:r>
+    </w:p>
+    <w:p>
+      <w:r>
+        <w:t>IDEM con las pociones, que de momento no sé cuantas vamos a desarrollar.</w:t>
+      </w:r>
+    </w:p>
+    <w:p>
+      <w:r>
+        <w:t>Crear la clase, gemas de poder, que ya hablaré más en detalle contigo. Pero básicamente vamos a tener cierta cantidad de gemas. Y solo una de ellas puede estar activa.</w:t>
       </w:r>
       <w:r>
         <w:br/>
-      </w:r>
-      <w:r>
-        <w:t xml:space="preserve">En esta ventana, podemos poner incluso los niveles del personaje, cantidad de daño, velocidad y demás y los potenciadores y el tiempo que les queda. </w:t>
-      </w:r>
-    </w:p>
-    <w:p>
-      <w:pPr>
-        <w:rPr>
-          <w:b/>
-          <w:bCs/>
-        </w:rPr>
-      </w:pPr>
-      <w:r>
-        <w:rPr>
-          <w:b/>
-          <w:bCs/>
-        </w:rPr>
-        <w:t>- Daniel:</w:t>
-      </w:r>
-    </w:p>
-    <w:p>
-      <w:r>
-        <w:t>Terminar todo lo de la mascota, que todavía no tenemos nada</w:t>
-      </w:r>
-    </w:p>
-    <w:p>
-      <w:pPr>
-        <w:rPr>
-          <w:b/>
-          <w:bCs/>
-        </w:rPr>
-      </w:pPr>
-      <w:r>
-        <w:rPr>
-          <w:b/>
-          <w:bCs/>
-        </w:rPr>
-        <w:t>- Rubén:</w:t>
-      </w:r>
-    </w:p>
-    <w:p>
-      <w:r>
-        <w:t xml:space="preserve">Terminar lo del movimiento. Y ya que estas, añade la animación de movimiento del personaje, que en teoría debería de estar subido al repositorio. Pero habla con Fátima y Carlos para organizaros con los </w:t>
-      </w:r>
-      <w:proofErr w:type="spellStart"/>
-      <w:r>
-        <w:t>Sprites</w:t>
-      </w:r>
-      <w:proofErr w:type="spellEnd"/>
-      <w:r>
-        <w:t>.</w:t>
+        <w:t>Pues quiero que me crees esa clase y que con el ratón podamos ir cambiando cual de ellas está activa. Por ahora para probarlo, haz que te imprima por la pantalla o como veas.</w:t>
+      </w:r>
+      <w:r>
+        <w:br/>
+        <w:t>Pero si que estaría bien que fueses avanzando más. Y básicamente estas gemas por decirlo de alguna manera es como una mezcla del oro y de las pociones. Vamos a tener una gema que nos de munición de cada una de las armas siempre que esté activa</w:t>
+      </w:r>
+      <w:r>
+        <w:t>, otra que nos de vida, otra que nos de velocidad, etc</w:t>
+      </w:r>
+      <w:r>
+        <w:t>. Pero si la cambiamos a otra esta dejará de funcionar, obviamente y estará activa la ventaja que toque. Y pues da u</w:t>
+      </w:r>
+      <w:r>
+        <w:t>n muy buen juego, para ir cambiando las gemas y eso.</w:t>
+      </w:r>
+      <w:r>
+        <w:br/>
+        <w:t>Para más información, tengo pensado que estás gemas se puedan subir de nivel con oro, y que aumenten el potenciado que dan.</w:t>
+      </w:r>
+      <w:r>
+        <w:br/>
+        <w:t>Y nada, todo el tema que acabo de comentar de las gemas, iría en la parte derecha del inventario.</w:t>
+      </w:r>
+    </w:p>
+    <w:p/>
+    <w:p>
+      <w:r>
+        <w:rPr>
+          <w:b/>
+          <w:bCs/>
+        </w:rPr>
+        <w:t>Mascota 4</w:t>
+      </w:r>
+      <w:r>
+        <w:rPr>
+          <w:b/>
+          <w:bCs/>
+        </w:rPr>
+        <w:t xml:space="preserve"> </w:t>
+      </w:r>
+      <w:r>
+        <w:rPr>
+          <w:b/>
+          <w:bCs/>
+        </w:rPr>
+        <w:t xml:space="preserve">// </w:t>
+      </w:r>
+      <w:r>
+        <w:rPr>
+          <w:b/>
+          <w:bCs/>
+        </w:rPr>
+        <w:t>Daniel</w:t>
+      </w:r>
+    </w:p>
+    <w:p>
+      <w:r>
+        <w:t>Necesito la mascota ya.</w:t>
+      </w:r>
+    </w:p>
+    <w:p/>
+    <w:p>
+      <w:r>
+        <w:rPr>
+          <w:b/>
+          <w:bCs/>
+        </w:rPr>
+        <w:t>Ayuda mascota 1</w:t>
+      </w:r>
+      <w:r>
+        <w:rPr>
+          <w:b/>
+          <w:bCs/>
+        </w:rPr>
+        <w:t xml:space="preserve"> </w:t>
+      </w:r>
+      <w:r>
+        <w:rPr>
+          <w:b/>
+          <w:bCs/>
+        </w:rPr>
+        <w:t xml:space="preserve">// </w:t>
+      </w:r>
+      <w:r>
+        <w:rPr>
+          <w:b/>
+          <w:bCs/>
+        </w:rPr>
+        <w:t>Rubén</w:t>
+      </w:r>
+    </w:p>
+    <w:p>
+      <w:r>
+        <w:t>Ponte con Daniel a realizar la mascota. Léete las actividades que le he mandado, y habla con el para que te cuente un poco todo lo que le he ido comentando en persona y demás.</w:t>
       </w:r>
     </w:p>
     <w:sectPr>
@@ -2626,7 +3041,7 @@
 </file>
 
 <file path=word/numbering.xml><?xml version="1.0" encoding="utf-8"?>
-<w:numbering xmlns:wpc="http://schemas.microsoft.com/office/word/2010/wordprocessingCanvas" xmlns:cx="http://schemas.microsoft.com/office/drawing/2014/chartex" xmlns:cx1="http://schemas.microsoft.com/office/drawing/2015/9/8/chartex" xmlns:cx2="http://schemas.microsoft.com/office/drawing/2015/10/21/chartex" xmlns:cx3="http://schemas.microsoft.com/office/drawing/2016/5/9/chartex" xmlns:cx4="http://schemas.microsoft.com/office/drawing/2016/5/10/chartex" xmlns:cx5="http://schemas.microsoft.com/office/drawing/2016/5/11/chartex" xmlns:cx6="http://schemas.microsoft.com/office/drawing/2016/5/12/chartex" xmlns:cx7="http://schemas.microsoft.com/office/drawing/2016/5/13/chartex" xmlns:cx8="http://schemas.microsoft.com/office/drawing/2016/5/14/chartex" xmlns:mc="http://schemas.openxmlformats.org/markup-compatibility/2006" xmlns:aink="http://schemas.microsoft.com/office/drawing/2016/ink" xmlns:am3d="http://schemas.microsoft.com/office/drawing/2017/model3d" xmlns:o="urn:schemas-microsoft-com:office:office" xmlns:r="http://schemas.openxmlformats.org/officeDocument/2006/relationships" xmlns:m="http://schemas.openxmlformats.org/officeDocument/2006/math" xmlns:v="urn:schemas-microsoft-com:vml" xmlns:wp14="http://schemas.microsoft.com/office/word/2010/wordprocessingDrawing" xmlns:wp="http://schemas.openxmlformats.org/drawingml/2006/wordprocessingDrawing" xmlns:w10="urn:schemas-microsoft-com:office:word" xmlns:w="http://schemas.openxmlformats.org/wordprocessingml/2006/main" xmlns:w14="http://schemas.microsoft.com/office/word/2010/wordml" xmlns:w15="http://schemas.microsoft.com/office/word/2012/wordml" xmlns:w16cex="http://schemas.microsoft.com/office/word/2018/wordml/cex" xmlns:w16cid="http://schemas.microsoft.com/office/word/2016/wordml/cid" xmlns:w16="http://schemas.microsoft.com/office/word/2018/wordml" xmlns:w16sdtdh="http://schemas.microsoft.com/office/word/2020/wordml/sdtdatahash" xmlns:w16se="http://schemas.microsoft.com/office/word/2015/wordml/symex" xmlns:wpg="http://schemas.microsoft.com/office/word/2010/wordprocessingGroup" xmlns:wpi="http://schemas.microsoft.com/office/word/2010/wordprocessingInk" xmlns:wne="http://schemas.microsoft.com/office/word/2006/wordml" xmlns:wps="http://schemas.microsoft.com/office/word/2010/wordprocessingShape" mc:Ignorable="w14 w15 w16se w16cid w16 w16cex w16sdtdh wp14">
+<w:numbering xmlns:wpc="http://schemas.microsoft.com/office/word/2010/wordprocessingCanvas" xmlns:cx="http://schemas.microsoft.com/office/drawing/2014/chartex" xmlns:cx1="http://schemas.microsoft.com/office/drawing/2015/9/8/chartex" xmlns:cx2="http://schemas.microsoft.com/office/drawing/2015/10/21/chartex" xmlns:cx3="http://schemas.microsoft.com/office/drawing/2016/5/9/chartex" xmlns:cx4="http://schemas.microsoft.com/office/drawing/2016/5/10/chartex" xmlns:cx5="http://schemas.microsoft.com/office/drawing/2016/5/11/chartex" xmlns:cx6="http://schemas.microsoft.com/office/drawing/2016/5/12/chartex" xmlns:cx7="http://schemas.microsoft.com/office/drawing/2016/5/13/chartex" xmlns:cx8="http://schemas.microsoft.com/office/drawing/2016/5/14/chartex" xmlns:mc="http://schemas.openxmlformats.org/markup-compatibility/2006" xmlns:aink="http://schemas.microsoft.com/office/drawing/2016/ink" xmlns:am3d="http://schemas.microsoft.com/office/drawing/2017/model3d" xmlns:o="urn:schemas-microsoft-com:office:office" xmlns:oel="http://schemas.microsoft.com/office/2019/extlst" xmlns:r="http://schemas.openxmlformats.org/officeDocument/2006/relationships" xmlns:m="http://schemas.openxmlformats.org/officeDocument/2006/math" xmlns:v="urn:schemas-microsoft-com:vml" xmlns:wp14="http://schemas.microsoft.com/office/word/2010/wordprocessingDrawing" xmlns:wp="http://schemas.openxmlformats.org/drawingml/2006/wordprocessingDrawing" xmlns:w10="urn:schemas-microsoft-com:office:word" xmlns:w="http://schemas.openxmlformats.org/wordprocessingml/2006/main" xmlns:w14="http://schemas.microsoft.com/office/word/2010/wordml" xmlns:w15="http://schemas.microsoft.com/office/word/2012/wordml" xmlns:w16cex="http://schemas.microsoft.com/office/word/2018/wordml/cex" xmlns:w16cid="http://schemas.microsoft.com/office/word/2016/wordml/cid" xmlns:w16="http://schemas.microsoft.com/office/word/2018/wordml" xmlns:w16sdtdh="http://schemas.microsoft.com/office/word/2020/wordml/sdtdatahash" xmlns:w16se="http://schemas.microsoft.com/office/word/2015/wordml/symex" xmlns:wpg="http://schemas.microsoft.com/office/word/2010/wordprocessingGroup" xmlns:wpi="http://schemas.microsoft.com/office/word/2010/wordprocessingInk" xmlns:wne="http://schemas.microsoft.com/office/word/2006/wordml" xmlns:wps="http://schemas.microsoft.com/office/word/2010/wordprocessingShape" mc:Ignorable="w14 w15 w16se w16cid w16 w16cex w16sdtdh wp14">
   <w:abstractNum w:abstractNumId="0" w15:restartNumberingAfterBreak="0">
     <w:nsid w:val="10F253B6"/>
     <w:multiLevelType w:val="hybridMultilevel"/>
@@ -3606,7 +4021,7 @@
   <w:style w:type="paragraph" w:default="1" w:styleId="Normal">
     <w:name w:val="Normal"/>
     <w:qFormat/>
-    <w:rsid w:val="002962D4"/>
+    <w:rsid w:val="002D4CBA"/>
   </w:style>
   <w:style w:type="character" w:default="1" w:styleId="Fuentedeprrafopredeter">
     <w:name w:val="Default Paragraph Font"/>

</xml_diff>